<commit_message>
Updated the document templates
</commit_message>
<xml_diff>
--- a/Document-Templates/BG-IT-Edu-Document-Template-June-2023.docx
+++ b/Document-Templates/BG-IT-Edu-Document-Template-June-2023.docx
@@ -5933,16 +5933,16 @@
       <mc:AlternateContent>
         <mc:Choice Requires="wps">
           <w:drawing>
-            <wp:anchor distT="0" distB="0" distL="114300" distR="114300" simplePos="0" relativeHeight="251660288" behindDoc="0" locked="0" layoutInCell="1" allowOverlap="1" wp14:anchorId="7ACB1FAE" wp14:editId="5D8B3E36">
+            <wp:anchor distT="0" distB="0" distL="114300" distR="114300" simplePos="0" relativeHeight="251660288" behindDoc="0" locked="0" layoutInCell="1" allowOverlap="1" wp14:anchorId="7ACB1FAE" wp14:editId="29A37053">
               <wp:simplePos x="0" y="0"/>
               <wp:positionH relativeFrom="column">
-                <wp:posOffset>42545</wp:posOffset>
+                <wp:posOffset>1284605</wp:posOffset>
               </wp:positionH>
               <wp:positionV relativeFrom="paragraph">
-                <wp:posOffset>89535</wp:posOffset>
+                <wp:posOffset>88363</wp:posOffset>
               </wp:positionV>
-              <wp:extent cx="6565900" cy="513715"/>
-              <wp:effectExtent l="0" t="0" r="6350" b="635"/>
+              <wp:extent cx="5320567" cy="513715"/>
+              <wp:effectExtent l="0" t="0" r="0" b="635"/>
               <wp:wrapNone/>
               <wp:docPr id="16" name="Text Box 16"/>
               <wp:cNvGraphicFramePr>
@@ -5957,7 +5957,7 @@
                     <wps:spPr bwMode="auto">
                       <a:xfrm>
                         <a:off x="0" y="0"/>
-                        <a:ext cx="6565900" cy="513715"/>
+                        <a:ext cx="5320567" cy="513715"/>
                       </a:xfrm>
                       <a:prstGeom prst="rect">
                         <a:avLst/>
@@ -5974,7 +5974,7 @@
                       <w:txbxContent>
                         <w:p>
                           <w:pPr>
-                            <w:spacing w:after="80" w:line="240" w:lineRule="auto"/>
+                            <w:spacing w:before="60" w:after="60" w:line="240" w:lineRule="auto"/>
                             <w:jc w:val="both"/>
                             <w:rPr>
                               <w:sz w:val="17"/>
@@ -6115,7 +6115,7 @@
                         </w:p>
                         <w:p>
                           <w:pPr>
-                            <w:spacing w:after="80" w:line="240" w:lineRule="auto"/>
+                            <w:spacing w:before="60" w:after="60" w:line="240" w:lineRule="auto"/>
                             <w:jc w:val="both"/>
                             <w:rPr>
                               <w:noProof/>
@@ -6266,12 +6266,12 @@
               <v:stroke joinstyle="miter"/>
               <v:path gradientshapeok="t" o:connecttype="rect"/>
             </v:shapetype>
-            <v:shape id="Text Box 16" o:spid="_x0000_s1026" type="#_x0000_t202" style="position:absolute;margin-left:3.35pt;margin-top:7.05pt;width:517pt;height:40.45pt;z-index:251660288;visibility:visible;mso-wrap-style:square;mso-width-percent:0;mso-height-percent:0;mso-wrap-distance-left:9pt;mso-wrap-distance-top:0;mso-wrap-distance-right:9pt;mso-wrap-distance-bottom:0;mso-position-horizontal:absolute;mso-position-horizontal-relative:text;mso-position-vertical:absolute;mso-position-vertical-relative:text;mso-width-percent:0;mso-height-percent:0;mso-width-relative:page;mso-height-relative:page;v-text-anchor:top" o:gfxdata="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" filled="f" stroked="f">
+            <v:shape id="Text Box 16" o:spid="_x0000_s1026" type="#_x0000_t202" style="position:absolute;margin-left:101.15pt;margin-top:6.95pt;width:418.95pt;height:40.45pt;z-index:251660288;visibility:visible;mso-wrap-style:square;mso-width-percent:0;mso-height-percent:0;mso-wrap-distance-left:9pt;mso-wrap-distance-top:0;mso-wrap-distance-right:9pt;mso-wrap-distance-bottom:0;mso-position-horizontal:absolute;mso-position-horizontal-relative:text;mso-position-vertical:absolute;mso-position-vertical-relative:text;mso-width-percent:0;mso-height-percent:0;mso-width-relative:page;mso-height-relative:page;v-text-anchor:top" o:gfxdata="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" filled="f" stroked="f">
               <v:textbox inset=".5mm,1.2mm,.5mm,.5mm">
                 <w:txbxContent>
                   <w:p>
                     <w:pPr>
-                      <w:spacing w:after="80" w:line="240" w:lineRule="auto"/>
+                      <w:spacing w:before="60" w:after="60" w:line="240" w:lineRule="auto"/>
                       <w:jc w:val="both"/>
                       <w:rPr>
                         <w:sz w:val="17"/>
@@ -6412,7 +6412,7 @@
                   </w:p>
                   <w:p>
                     <w:pPr>
-                      <w:spacing w:after="80" w:line="240" w:lineRule="auto"/>
+                      <w:spacing w:before="60" w:after="60" w:line="240" w:lineRule="auto"/>
                       <w:jc w:val="both"/>
                       <w:rPr>
                         <w:noProof/>
@@ -6546,6 +6546,75 @@
           </w:pict>
         </mc:Fallback>
       </mc:AlternateContent>
+    </w:r>
+    <w:r>
+      <w:rPr>
+        <w:noProof/>
+      </w:rPr>
+      <w:drawing>
+        <wp:anchor distT="0" distB="0" distL="114300" distR="114300" simplePos="0" relativeHeight="251663360" behindDoc="0" locked="0" layoutInCell="1" allowOverlap="1" wp14:anchorId="4E17BC4E" wp14:editId="703668A3">
+          <wp:simplePos x="0" y="0"/>
+          <wp:positionH relativeFrom="margin">
+            <wp:posOffset>52217</wp:posOffset>
+          </wp:positionH>
+          <wp:positionV relativeFrom="paragraph">
+            <wp:posOffset>205105</wp:posOffset>
+          </wp:positionV>
+          <wp:extent cx="1107440" cy="276225"/>
+          <wp:effectExtent l="0" t="0" r="0" b="9525"/>
+          <wp:wrapSquare wrapText="bothSides"/>
+          <wp:docPr id="58" name="Picture 58" descr="SoftUniFoundation_Logo_OneLine@2x">
+            <a:hlinkClick xmlns:a="http://schemas.openxmlformats.org/drawingml/2006/main" r:id="rId3"/>
+          </wp:docPr>
+          <wp:cNvGraphicFramePr>
+            <a:graphicFrameLocks xmlns:a="http://schemas.openxmlformats.org/drawingml/2006/main" noChangeAspect="1"/>
+          </wp:cNvGraphicFramePr>
+          <a:graphic xmlns:a="http://schemas.openxmlformats.org/drawingml/2006/main">
+            <a:graphicData uri="http://schemas.openxmlformats.org/drawingml/2006/picture">
+              <pic:pic xmlns:pic="http://schemas.openxmlformats.org/drawingml/2006/picture">
+                <pic:nvPicPr>
+                  <pic:cNvPr id="58" name="Picture 58" descr="SoftUniFoundation_Logo_OneLine@2x">
+                    <a:hlinkClick r:id="rId3"/>
+                  </pic:cNvPr>
+                  <pic:cNvPicPr>
+                    <a:picLocks noChangeAspect="1" noChangeArrowheads="1"/>
+                  </pic:cNvPicPr>
+                </pic:nvPicPr>
+                <pic:blipFill>
+                  <a:blip r:embed="rId4">
+                    <a:alphaModFix amt="70000"/>
+                    <a:extLst>
+                      <a:ext uri="{28A0092B-C50C-407E-A947-70E740481C1C}">
+                        <a14:useLocalDpi xmlns:a14="http://schemas.microsoft.com/office/drawing/2010/main" val="0"/>
+                      </a:ext>
+                    </a:extLst>
+                  </a:blip>
+                  <a:srcRect/>
+                  <a:stretch>
+                    <a:fillRect/>
+                  </a:stretch>
+                </pic:blipFill>
+                <pic:spPr bwMode="auto">
+                  <a:xfrm>
+                    <a:off x="0" y="0"/>
+                    <a:ext cx="1107440" cy="276225"/>
+                  </a:xfrm>
+                  <a:prstGeom prst="rect">
+                    <a:avLst/>
+                  </a:prstGeom>
+                  <a:noFill/>
+                </pic:spPr>
+              </pic:pic>
+            </a:graphicData>
+          </a:graphic>
+          <wp14:sizeRelH relativeFrom="page">
+            <wp14:pctWidth>0</wp14:pctWidth>
+          </wp14:sizeRelH>
+          <wp14:sizeRelV relativeFrom="page">
+            <wp14:pctHeight>0</wp14:pctHeight>
+          </wp14:sizeRelV>
+        </wp:anchor>
+      </w:drawing>
     </w:r>
     <w:r>
       <w:rPr>

</xml_diff>